<commit_message>
just... comme... 3000 changes.
wazza
</commit_message>
<xml_diff>
--- a/420-03D-TP2.docx
+++ b/420-03D-TP2.docx
@@ -1,6 +1,6 @@
 
 <file path=word/document.xml><?xml version="1.0" encoding="utf-8"?>
-<w:document xmlns:ve="http://schemas.openxmlformats.org/markup-compatibility/2006" xmlns:o="urn:schemas-microsoft-com:office:office" xmlns:r="http://schemas.openxmlformats.org/officeDocument/2006/relationships" xmlns:m="http://schemas.openxmlformats.org/officeDocument/2006/math" xmlns:v="urn:schemas-microsoft-com:vml" xmlns:wp="http://schemas.openxmlformats.org/drawingml/2006/wordprocessingDrawing" xmlns:w10="urn:schemas-microsoft-com:office:word" xmlns:w="http://schemas.openxmlformats.org/wordprocessingml/2006/main" xmlns:wne="http://schemas.microsoft.com/office/word/2006/wordml">
+<w:document xmlns:wpc="http://schemas.microsoft.com/office/word/2010/wordprocessingCanvas" xmlns:mc="http://schemas.openxmlformats.org/markup-compatibility/2006" xmlns:o="urn:schemas-microsoft-com:office:office" xmlns:r="http://schemas.openxmlformats.org/officeDocument/2006/relationships" xmlns:m="http://schemas.openxmlformats.org/officeDocument/2006/math" xmlns:v="urn:schemas-microsoft-com:vml" xmlns:wp14="http://schemas.microsoft.com/office/word/2010/wordprocessingDrawing" xmlns:wp="http://schemas.openxmlformats.org/drawingml/2006/wordprocessingDrawing" xmlns:w10="urn:schemas-microsoft-com:office:word" xmlns:w="http://schemas.openxmlformats.org/wordprocessingml/2006/main" xmlns:w14="http://schemas.microsoft.com/office/word/2010/wordml" xmlns:wpg="http://schemas.microsoft.com/office/word/2010/wordprocessingGroup" xmlns:wpi="http://schemas.microsoft.com/office/word/2010/wordprocessingInk" xmlns:wne="http://schemas.microsoft.com/office/word/2006/wordml" xmlns:wps="http://schemas.microsoft.com/office/word/2010/wordprocessingShape" mc:Ignorable="w14 wp14">
   <w:body>
     <w:p>
       <w:pPr>
@@ -334,8 +334,6 @@
         </w:rPr>
         <w:t xml:space="preserve"> 2016 avant 11</w:t>
       </w:r>
-      <w:bookmarkStart w:id="0" w:name="_GoBack"/>
-      <w:bookmarkEnd w:id="0"/>
       <w:r>
         <w:rPr>
           <w:b/>
@@ -436,49 +434,15 @@
         </w:rPr>
         <w:t xml:space="preserve">Tous les documents produits dans le cadre de ce travail doivent s'afficher correctement avec les deux navigateurs Web </w:t>
       </w:r>
-      <w:proofErr w:type="spellStart"/>
-      <w:r>
-        <w:rPr>
-          <w:b/>
-          <w:bCs/>
-          <w:color w:val="auto"/>
-          <w:sz w:val="23"/>
-          <w:szCs w:val="23"/>
-        </w:rPr>
-        <w:t>Mozilla</w:t>
-      </w:r>
-      <w:proofErr w:type="spellEnd"/>
-      <w:r>
-        <w:rPr>
-          <w:b/>
-          <w:bCs/>
-          <w:color w:val="auto"/>
-          <w:sz w:val="23"/>
-          <w:szCs w:val="23"/>
-        </w:rPr>
-        <w:t xml:space="preserve"> </w:t>
-      </w:r>
-      <w:proofErr w:type="spellStart"/>
-      <w:r>
-        <w:rPr>
-          <w:b/>
-          <w:bCs/>
-          <w:color w:val="auto"/>
-          <w:sz w:val="23"/>
-          <w:szCs w:val="23"/>
-        </w:rPr>
-        <w:t>Firefox</w:t>
-      </w:r>
-      <w:proofErr w:type="spellEnd"/>
-      <w:r>
-        <w:rPr>
-          <w:b/>
-          <w:bCs/>
-          <w:color w:val="auto"/>
-          <w:sz w:val="23"/>
-          <w:szCs w:val="23"/>
-        </w:rPr>
-        <w:t xml:space="preserve"> </w:t>
+      <w:r>
+        <w:rPr>
+          <w:b/>
+          <w:bCs/>
+          <w:color w:val="auto"/>
+          <w:sz w:val="23"/>
+          <w:szCs w:val="23"/>
+        </w:rPr>
+        <w:t xml:space="preserve">Mozilla Firefox </w:t>
       </w:r>
       <w:r>
         <w:rPr>
@@ -779,27 +743,7 @@
           <w:szCs w:val="23"/>
           <w:highlight w:val="darkGreen"/>
         </w:rPr>
-        <w:t>" (</w:t>
-      </w:r>
-      <w:proofErr w:type="spellStart"/>
-      <w:r>
-        <w:rPr>
-          <w:color w:val="FFFFFF" w:themeColor="background1"/>
-          <w:sz w:val="23"/>
-          <w:szCs w:val="23"/>
-          <w:highlight w:val="darkGreen"/>
-        </w:rPr>
-        <w:t>c-à-d</w:t>
-      </w:r>
-      <w:proofErr w:type="spellEnd"/>
-      <w:r>
-        <w:rPr>
-          <w:color w:val="FFFFFF" w:themeColor="background1"/>
-          <w:sz w:val="23"/>
-          <w:szCs w:val="23"/>
-          <w:highlight w:val="darkGreen"/>
-        </w:rPr>
-        <w:t xml:space="preserve">, dans le fichier d’accueil), vous devez ajouter une </w:t>
+        <w:t xml:space="preserve">" (c-à-d, dans le fichier d’accueil), vous devez ajouter une </w:t>
       </w:r>
       <w:r>
         <w:rPr>
@@ -1506,6 +1450,17 @@
           <w:szCs w:val="23"/>
           <w:highlight w:val="darkGreen"/>
         </w:rPr>
+        <w:t>NOTE :: afficher le nom du film/utilisteur</w:t>
+      </w:r>
+      <w:bookmarkStart w:id="0" w:name="_GoBack"/>
+      <w:bookmarkEnd w:id="0"/>
+      <w:r>
+        <w:rPr>
+          <w:color w:val="FFFFFF" w:themeColor="background1"/>
+          <w:sz w:val="23"/>
+          <w:szCs w:val="23"/>
+          <w:highlight w:val="darkGreen"/>
+        </w:rPr>
         <w:t>.</w:t>
       </w:r>
     </w:p>
@@ -1554,27 +1509,7 @@
           <w:szCs w:val="23"/>
           <w:highlight w:val="darkBlue"/>
         </w:rPr>
-        <w:t xml:space="preserve">Vous devez programmer en JavaScript en utilisant uniquement les fonctionnalités du langage </w:t>
-      </w:r>
-      <w:proofErr w:type="spellStart"/>
-      <w:r>
-        <w:rPr>
-          <w:color w:val="FFFFFF" w:themeColor="background1"/>
-          <w:sz w:val="23"/>
-          <w:szCs w:val="23"/>
-          <w:highlight w:val="darkBlue"/>
-        </w:rPr>
-        <w:t>ECMAScript</w:t>
-      </w:r>
-      <w:proofErr w:type="spellEnd"/>
-      <w:r>
-        <w:rPr>
-          <w:color w:val="FFFFFF" w:themeColor="background1"/>
-          <w:sz w:val="23"/>
-          <w:szCs w:val="23"/>
-          <w:highlight w:val="darkBlue"/>
-        </w:rPr>
-        <w:t xml:space="preserve"> et du DOM. Vous devez utiliser le standard </w:t>
+        <w:t xml:space="preserve">Vous devez programmer en JavaScript en utilisant uniquement les fonctionnalités du langage ECMAScript et du DOM. Vous devez utiliser le standard </w:t>
       </w:r>
       <w:r>
         <w:rPr>
@@ -1672,27 +1607,88 @@
           <w:szCs w:val="23"/>
           <w:highlight w:val="cyan"/>
         </w:rPr>
-        <w:t xml:space="preserve">Vous devez respecter les directives relatives aux codes html et </w:t>
-      </w:r>
-      <w:proofErr w:type="spellStart"/>
-      <w:r>
+        <w:t>Vous devez respecter les directives relatives aux codes html et css définies pour le TP1 :</w:t>
+      </w:r>
+    </w:p>
+    <w:p>
+      <w:pPr>
+        <w:pStyle w:val="Default"/>
+        <w:spacing w:after="137"/>
         <w:rPr>
           <w:color w:val="auto"/>
           <w:sz w:val="23"/>
           <w:szCs w:val="23"/>
           <w:highlight w:val="cyan"/>
         </w:rPr>
-        <w:t>css</w:t>
-      </w:r>
-      <w:proofErr w:type="spellEnd"/>
-      <w:r>
-        <w:rPr>
+      </w:pPr>
+      <w:r>
+        <w:rPr>
+          <w:rFonts w:ascii="Wingdings" w:hAnsi="Wingdings" w:cs="Wingdings"/>
           <w:color w:val="auto"/>
           <w:sz w:val="23"/>
           <w:szCs w:val="23"/>
           <w:highlight w:val="cyan"/>
         </w:rPr>
-        <w:t xml:space="preserve"> définies pour le TP1 :</w:t>
+        <w:t></w:t>
+      </w:r>
+      <w:r>
+        <w:rPr>
+          <w:rFonts w:ascii="Wingdings" w:hAnsi="Wingdings" w:cs="Wingdings"/>
+          <w:color w:val="auto"/>
+          <w:sz w:val="23"/>
+          <w:szCs w:val="23"/>
+          <w:highlight w:val="cyan"/>
+        </w:rPr>
+        <w:t></w:t>
+      </w:r>
+      <w:r>
+        <w:rPr>
+          <w:color w:val="auto"/>
+          <w:sz w:val="23"/>
+          <w:szCs w:val="23"/>
+          <w:highlight w:val="cyan"/>
+        </w:rPr>
+        <w:t xml:space="preserve">Les contrôles des formulaires doivent être correctement </w:t>
+      </w:r>
+      <w:r>
+        <w:rPr>
+          <w:b/>
+          <w:bCs/>
+          <w:color w:val="auto"/>
+          <w:sz w:val="23"/>
+          <w:szCs w:val="23"/>
+          <w:highlight w:val="cyan"/>
+        </w:rPr>
+        <w:t xml:space="preserve">alignés </w:t>
+      </w:r>
+      <w:r>
+        <w:rPr>
+          <w:color w:val="auto"/>
+          <w:sz w:val="23"/>
+          <w:szCs w:val="23"/>
+          <w:highlight w:val="cyan"/>
+        </w:rPr>
+        <w:t xml:space="preserve">et les étiquettes doivent être </w:t>
+      </w:r>
+      <w:r>
+        <w:rPr>
+          <w:b/>
+          <w:bCs/>
+          <w:color w:val="auto"/>
+          <w:sz w:val="23"/>
+          <w:szCs w:val="23"/>
+          <w:highlight w:val="cyan"/>
+        </w:rPr>
+        <w:t xml:space="preserve">liées </w:t>
+      </w:r>
+      <w:r>
+        <w:rPr>
+          <w:color w:val="auto"/>
+          <w:sz w:val="23"/>
+          <w:szCs w:val="23"/>
+          <w:highlight w:val="cyan"/>
+        </w:rPr>
+        <w:t>à leur contrôle respectif.</w:t>
       </w:r>
     </w:p>
     <w:p>
@@ -1733,38 +1729,39 @@
           <w:szCs w:val="23"/>
           <w:highlight w:val="cyan"/>
         </w:rPr>
-        <w:t xml:space="preserve">Les contrôles des formulaires doivent être correctement </w:t>
-      </w:r>
-      <w:r>
-        <w:rPr>
-          <w:b/>
-          <w:bCs/>
+        <w:t>Toutes vos pages doivent contenir au minimum 5 parties : page, entête, menu, contenu et pied-de-page.</w:t>
+      </w:r>
+    </w:p>
+    <w:p>
+      <w:pPr>
+        <w:pStyle w:val="Default"/>
+        <w:spacing w:after="137"/>
+        <w:rPr>
           <w:color w:val="auto"/>
           <w:sz w:val="23"/>
           <w:szCs w:val="23"/>
           <w:highlight w:val="cyan"/>
         </w:rPr>
-        <w:t xml:space="preserve">alignés </w:t>
-      </w:r>
-      <w:r>
-        <w:rPr>
+      </w:pPr>
+      <w:r>
+        <w:rPr>
+          <w:rFonts w:ascii="Wingdings" w:hAnsi="Wingdings" w:cs="Wingdings"/>
           <w:color w:val="auto"/>
           <w:sz w:val="23"/>
           <w:szCs w:val="23"/>
           <w:highlight w:val="cyan"/>
         </w:rPr>
-        <w:t xml:space="preserve">et les étiquettes doivent être </w:t>
-      </w:r>
-      <w:r>
-        <w:rPr>
-          <w:b/>
-          <w:bCs/>
+        <w:t></w:t>
+      </w:r>
+      <w:r>
+        <w:rPr>
+          <w:rFonts w:ascii="Wingdings" w:hAnsi="Wingdings" w:cs="Wingdings"/>
           <w:color w:val="auto"/>
           <w:sz w:val="23"/>
           <w:szCs w:val="23"/>
           <w:highlight w:val="cyan"/>
         </w:rPr>
-        <w:t xml:space="preserve">liées </w:t>
+        <w:t></w:t>
       </w:r>
       <w:r>
         <w:rPr>
@@ -1773,7 +1770,7 @@
           <w:szCs w:val="23"/>
           <w:highlight w:val="cyan"/>
         </w:rPr>
-        <w:t>à leur contrôle respectif.</w:t>
+        <w:t>Le menu doit être créé à l’aide d’une liste.</w:t>
       </w:r>
     </w:p>
     <w:p>
@@ -1814,20 +1811,29 @@
           <w:szCs w:val="23"/>
           <w:highlight w:val="cyan"/>
         </w:rPr>
-        <w:t>Toutes vos pages doivent contenir au minimum 5 parties : page, entête, menu, contenu et pied-de-page.</w:t>
-      </w:r>
-    </w:p>
-    <w:p>
-      <w:pPr>
-        <w:pStyle w:val="Default"/>
-        <w:spacing w:after="137"/>
-        <w:rPr>
+        <w:t xml:space="preserve">La section de contenu de chaque page doit débuter par un titre de niveau 1. </w:t>
+      </w:r>
+    </w:p>
+    <w:p>
+      <w:pPr>
+        <w:pStyle w:val="Default"/>
+        <w:spacing w:after="142"/>
+        <w:rPr>
+          <w:color w:val="auto"/>
+          <w:sz w:val="23"/>
+          <w:szCs w:val="23"/>
+        </w:rPr>
+      </w:pPr>
+      <w:r>
+        <w:rPr>
+          <w:rFonts w:ascii="Wingdings" w:hAnsi="Wingdings" w:cs="Wingdings"/>
           <w:color w:val="auto"/>
           <w:sz w:val="23"/>
           <w:szCs w:val="23"/>
           <w:highlight w:val="cyan"/>
         </w:rPr>
-      </w:pPr>
+        <w:t></w:t>
+      </w:r>
       <w:r>
         <w:rPr>
           <w:rFonts w:ascii="Wingdings" w:hAnsi="Wingdings" w:cs="Wingdings"/>
@@ -1836,109 +1842,17 @@
           <w:szCs w:val="23"/>
           <w:highlight w:val="cyan"/>
         </w:rPr>
-        <w:t></w:t>
-      </w:r>
-      <w:r>
-        <w:rPr>
-          <w:rFonts w:ascii="Wingdings" w:hAnsi="Wingdings" w:cs="Wingdings"/>
+        <w:t></w:t>
+      </w:r>
+      <w:r>
+        <w:rPr>
           <w:color w:val="auto"/>
           <w:sz w:val="23"/>
           <w:szCs w:val="23"/>
           <w:highlight w:val="cyan"/>
         </w:rPr>
-        <w:t></w:t>
-      </w:r>
-      <w:r>
-        <w:rPr>
-          <w:color w:val="auto"/>
-          <w:sz w:val="23"/>
-          <w:szCs w:val="23"/>
-          <w:highlight w:val="cyan"/>
-        </w:rPr>
-        <w:t>Le menu doit être créé à l’aide d’une liste.</w:t>
-      </w:r>
-    </w:p>
-    <w:p>
-      <w:pPr>
-        <w:pStyle w:val="Default"/>
-        <w:spacing w:after="137"/>
-        <w:rPr>
-          <w:color w:val="auto"/>
-          <w:sz w:val="23"/>
-          <w:szCs w:val="23"/>
-          <w:highlight w:val="cyan"/>
-        </w:rPr>
-      </w:pPr>
-      <w:r>
-        <w:rPr>
-          <w:rFonts w:ascii="Wingdings" w:hAnsi="Wingdings" w:cs="Wingdings"/>
-          <w:color w:val="auto"/>
-          <w:sz w:val="23"/>
-          <w:szCs w:val="23"/>
-          <w:highlight w:val="cyan"/>
-        </w:rPr>
-        <w:t></w:t>
-      </w:r>
-      <w:r>
-        <w:rPr>
-          <w:rFonts w:ascii="Wingdings" w:hAnsi="Wingdings" w:cs="Wingdings"/>
-          <w:color w:val="auto"/>
-          <w:sz w:val="23"/>
-          <w:szCs w:val="23"/>
-          <w:highlight w:val="cyan"/>
-        </w:rPr>
-        <w:t></w:t>
-      </w:r>
-      <w:r>
-        <w:rPr>
-          <w:color w:val="auto"/>
-          <w:sz w:val="23"/>
-          <w:szCs w:val="23"/>
-          <w:highlight w:val="cyan"/>
-        </w:rPr>
-        <w:t xml:space="preserve">La section de contenu de chaque page doit débuter par un titre de niveau 1. </w:t>
-      </w:r>
-    </w:p>
-    <w:p>
-      <w:pPr>
-        <w:pStyle w:val="Default"/>
-        <w:spacing w:after="142"/>
-        <w:rPr>
-          <w:color w:val="auto"/>
-          <w:sz w:val="23"/>
-          <w:szCs w:val="23"/>
-        </w:rPr>
-      </w:pPr>
-      <w:r>
-        <w:rPr>
-          <w:rFonts w:ascii="Wingdings" w:hAnsi="Wingdings" w:cs="Wingdings"/>
-          <w:color w:val="auto"/>
-          <w:sz w:val="23"/>
-          <w:szCs w:val="23"/>
-          <w:highlight w:val="cyan"/>
-        </w:rPr>
-        <w:t></w:t>
-      </w:r>
-      <w:r>
-        <w:rPr>
-          <w:rFonts w:ascii="Wingdings" w:hAnsi="Wingdings" w:cs="Wingdings"/>
-          <w:color w:val="auto"/>
-          <w:sz w:val="23"/>
-          <w:szCs w:val="23"/>
-          <w:highlight w:val="cyan"/>
-        </w:rPr>
-        <w:t></w:t>
-      </w:r>
-      <w:r>
-        <w:rPr>
-          <w:color w:val="auto"/>
-          <w:sz w:val="23"/>
-          <w:szCs w:val="23"/>
-          <w:highlight w:val="cyan"/>
-        </w:rPr>
         <w:t>Le titre (</w:t>
       </w:r>
-      <w:proofErr w:type="spellStart"/>
       <w:r>
         <w:rPr>
           <w:i/>
@@ -1950,7 +1864,6 @@
         </w:rPr>
         <w:t>title</w:t>
       </w:r>
-      <w:proofErr w:type="spellEnd"/>
       <w:r>
         <w:rPr>
           <w:color w:val="auto"/>
@@ -2114,27 +2027,7 @@
           <w:szCs w:val="23"/>
           <w:highlight w:val="darkBlue"/>
         </w:rPr>
-        <w:t xml:space="preserve"> (type d’accès, membre ou </w:t>
-      </w:r>
-      <w:proofErr w:type="spellStart"/>
-      <w:r>
-        <w:rPr>
-          <w:color w:val="FFFFFF" w:themeColor="background1"/>
-          <w:sz w:val="23"/>
-          <w:szCs w:val="23"/>
-          <w:highlight w:val="darkBlue"/>
-        </w:rPr>
-        <w:t>admin</w:t>
-      </w:r>
-      <w:proofErr w:type="spellEnd"/>
-      <w:r>
-        <w:rPr>
-          <w:color w:val="FFFFFF" w:themeColor="background1"/>
-          <w:sz w:val="23"/>
-          <w:szCs w:val="23"/>
-          <w:highlight w:val="darkBlue"/>
-        </w:rPr>
-        <w:t xml:space="preserve">) qui s’affiche sous le champ recherche après qu’un utilisateur ait tapé un </w:t>
+        <w:t xml:space="preserve"> (type d’accès, membre ou admin) qui s’affiche sous le champ recherche après qu’un utilisateur ait tapé un </w:t>
       </w:r>
       <w:r>
         <w:rPr>
@@ -2906,25 +2799,7 @@
           <w:sz w:val="23"/>
           <w:szCs w:val="23"/>
         </w:rPr>
-        <w:t>s (.</w:t>
-      </w:r>
-      <w:proofErr w:type="spellStart"/>
-      <w:r>
-        <w:rPr>
-          <w:color w:val="auto"/>
-          <w:sz w:val="23"/>
-          <w:szCs w:val="23"/>
-        </w:rPr>
-        <w:t>sql</w:t>
-      </w:r>
-      <w:proofErr w:type="spellEnd"/>
-      <w:r>
-        <w:rPr>
-          <w:color w:val="auto"/>
-          <w:sz w:val="23"/>
-          <w:szCs w:val="23"/>
-        </w:rPr>
-        <w:t>)</w:t>
+        <w:t>s (.sql)</w:t>
       </w:r>
       <w:r>
         <w:rPr>
@@ -3065,7 +2940,7 @@
 </file>
 
 <file path=word/numbering.xml><?xml version="1.0" encoding="utf-8"?>
-<w:numbering xmlns:ve="http://schemas.openxmlformats.org/markup-compatibility/2006" xmlns:o="urn:schemas-microsoft-com:office:office" xmlns:r="http://schemas.openxmlformats.org/officeDocument/2006/relationships" xmlns:m="http://schemas.openxmlformats.org/officeDocument/2006/math" xmlns:v="urn:schemas-microsoft-com:vml" xmlns:wp="http://schemas.openxmlformats.org/drawingml/2006/wordprocessingDrawing" xmlns:w10="urn:schemas-microsoft-com:office:word" xmlns:w="http://schemas.openxmlformats.org/wordprocessingml/2006/main" xmlns:wne="http://schemas.microsoft.com/office/word/2006/wordml">
+<w:numbering xmlns:wpc="http://schemas.microsoft.com/office/word/2010/wordprocessingCanvas" xmlns:mc="http://schemas.openxmlformats.org/markup-compatibility/2006" xmlns:o="urn:schemas-microsoft-com:office:office" xmlns:r="http://schemas.openxmlformats.org/officeDocument/2006/relationships" xmlns:m="http://schemas.openxmlformats.org/officeDocument/2006/math" xmlns:v="urn:schemas-microsoft-com:vml" xmlns:wp14="http://schemas.microsoft.com/office/word/2010/wordprocessingDrawing" xmlns:wp="http://schemas.openxmlformats.org/drawingml/2006/wordprocessingDrawing" xmlns:w10="urn:schemas-microsoft-com:office:word" xmlns:w="http://schemas.openxmlformats.org/wordprocessingml/2006/main" xmlns:w14="http://schemas.microsoft.com/office/word/2010/wordml" xmlns:wpg="http://schemas.microsoft.com/office/word/2010/wordprocessingGroup" xmlns:wpi="http://schemas.microsoft.com/office/word/2010/wordprocessingInk" xmlns:wne="http://schemas.microsoft.com/office/word/2006/wordml" xmlns:wps="http://schemas.microsoft.com/office/word/2010/wordprocessingShape" mc:Ignorable="w14 wp14">
   <w:abstractNum w:abstractNumId="0">
     <w:nsid w:val="213F2B1C"/>
     <w:multiLevelType w:val="hybridMultilevel"/>
@@ -3456,7 +3331,7 @@
 </file>
 
 <file path=word/styles.xml><?xml version="1.0" encoding="utf-8"?>
-<w:styles xmlns:r="http://schemas.openxmlformats.org/officeDocument/2006/relationships" xmlns:w="http://schemas.openxmlformats.org/wordprocessingml/2006/main">
+<w:styles xmlns:mc="http://schemas.openxmlformats.org/markup-compatibility/2006" xmlns:r="http://schemas.openxmlformats.org/officeDocument/2006/relationships" xmlns:w="http://schemas.openxmlformats.org/wordprocessingml/2006/main" xmlns:w14="http://schemas.microsoft.com/office/word/2010/wordml" mc:Ignorable="w14">
   <w:docDefaults>
     <w:rPrDefault>
       <w:rPr>
@@ -3627,7 +3502,6 @@
     <w:uiPriority w:val="99"/>
     <w:semiHidden/>
     <w:unhideWhenUsed/>
-    <w:qFormat/>
     <w:tblPr>
       <w:tblInd w:w="0" w:type="dxa"/>
       <w:tblCellMar>
@@ -3834,13 +3708,13 @@
     <w:name w:val="Normal"/>
     <w:qFormat/>
   </w:style>
-  <w:style w:type="character" w:default="1" w:styleId="Policepardfaut">
+  <w:style w:type="character" w:default="1" w:styleId="DefaultParagraphFont">
     <w:name w:val="Default Paragraph Font"/>
     <w:uiPriority w:val="1"/>
     <w:semiHidden/>
     <w:unhideWhenUsed/>
   </w:style>
-  <w:style w:type="table" w:default="1" w:styleId="TableauNormal">
+  <w:style w:type="table" w:default="1" w:styleId="TableNormal">
     <w:name w:val="Normal Table"/>
     <w:uiPriority w:val="99"/>
     <w:semiHidden/>
@@ -3855,7 +3729,7 @@
       </w:tblCellMar>
     </w:tblPr>
   </w:style>
-  <w:style w:type="numbering" w:default="1" w:styleId="Aucuneliste">
+  <w:style w:type="numbering" w:default="1" w:styleId="NoList">
     <w:name w:val="No List"/>
     <w:uiPriority w:val="99"/>
     <w:semiHidden/>
@@ -3877,9 +3751,9 @@
       <w:szCs w:val="24"/>
     </w:rPr>
   </w:style>
-  <w:style w:type="character" w:styleId="Lienhypertexte">
+  <w:style w:type="character" w:styleId="Hyperlink">
     <w:name w:val="Hyperlink"/>
-    <w:basedOn w:val="Policepardfaut"/>
+    <w:basedOn w:val="DefaultParagraphFont"/>
     <w:uiPriority w:val="99"/>
     <w:unhideWhenUsed/>
     <w:rsid w:val="00BB799F"/>

</xml_diff>